<commit_message>
Actualizados documentos perfiles de usuarios V2.0
</commit_message>
<xml_diff>
--- a/ANÁLISIS FUNCIONAL PROYECTO VALORACIÓN DE EMPRESAS.docx
+++ b/ANÁLISIS FUNCIONAL PROYECTO VALORACIÓN DE EMPRESAS.docx
@@ -13,45 +13,38 @@
         </w:pBdr>
         <w:shd w:fill="ffffff" w:val="clear"/>
         <w:rPr>
-          <w:color w:val="2f5496"/>
-          <w:sz w:val="32"/>
-          <w:szCs w:val="32"/>
-        </w:rPr>
-      </w:pPr>
-      <w:r>
-        <w:rPr>
           <w:b w:val="1"/>
           <w:color w:val="2f5496"/>
-          <w:sz w:val="32"/>
-          <w:szCs w:val="32"/>
+          <w:sz w:val="40"/>
+          <w:szCs w:val="40"/>
+        </w:rPr>
+      </w:pPr>
+      <w:r>
+        <w:rPr>
+          <w:b w:val="1"/>
+          <w:color w:val="2f5496"/>
+          <w:sz w:val="40"/>
+          <w:szCs w:val="40"/>
           <w:rtl w:val="0"/>
         </w:rPr>
         <w:t xml:space="preserve">ANÁLISIS FUNCIONAL PROYECTO VALORACIÓN DE EMPRESAS</w:t>
       </w:r>
-      <w:r>
-        <w:rPr>
+    </w:p>
+    <w:p>
+      <w:pPr>
+        <w:pBdr>
+          <w:top w:color="auto" w:space="0" w:sz="0" w:val="none"/>
+          <w:left w:color="auto" w:space="0" w:sz="0" w:val="none"/>
+          <w:bottom w:color="auto" w:space="0" w:sz="0" w:val="none"/>
+          <w:right w:color="auto" w:space="0" w:sz="0" w:val="none"/>
+          <w:between w:color="auto" w:space="0" w:sz="0" w:val="none"/>
+        </w:pBdr>
+        <w:shd w:fill="ffffff" w:val="clear"/>
+        <w:rPr>
+          <w:b w:val="1"/>
           <w:color w:val="2f5496"/>
-          <w:sz w:val="32"/>
-          <w:szCs w:val="32"/>
-          <w:rtl w:val="0"/>
-        </w:rPr>
-        <w:t xml:space="preserve"> </w:t>
-      </w:r>
-    </w:p>
-    <w:p>
-      <w:pPr>
-        <w:pBdr>
-          <w:top w:color="auto" w:space="0" w:sz="0" w:val="none"/>
-          <w:left w:color="auto" w:space="0" w:sz="0" w:val="none"/>
-          <w:bottom w:color="auto" w:space="0" w:sz="0" w:val="none"/>
-          <w:right w:color="auto" w:space="0" w:sz="0" w:val="none"/>
-          <w:between w:color="auto" w:space="0" w:sz="0" w:val="none"/>
-        </w:pBdr>
-        <w:shd w:fill="ffffff" w:val="clear"/>
-        <w:rPr>
-          <w:color w:val="2f5496"/>
-          <w:sz w:val="32"/>
-          <w:szCs w:val="32"/>
+          <w:sz w:val="40"/>
+          <w:szCs w:val="40"/>
         </w:rPr>
       </w:pPr>
       <w:r>
@@ -226,7 +219,7 @@
           <w:szCs w:val="28"/>
           <w:rtl w:val="0"/>
         </w:rPr>
-        <w:t xml:space="preserve"> se pueden modificar los campos de usuario, email, nombre y apellidos. </w:t>
+        <w:t xml:space="preserve"> se pueden modificar los campos de usuario, email, nombre y apellidos.</w:t>
       </w:r>
     </w:p>
     <w:p>
@@ -238,36 +231,10 @@
           <w:between w:color="auto" w:space="0" w:sz="0" w:val="none"/>
         </w:pBdr>
         <w:ind w:left="720" w:firstLine="0"/>
-        <w:rPr>
-          <w:sz w:val="28"/>
-          <w:szCs w:val="28"/>
-        </w:rPr>
-      </w:pPr>
-      <w:r>
-        <w:rPr>
-          <w:rtl w:val="0"/>
-        </w:rPr>
-      </w:r>
-    </w:p>
-    <w:p>
-      <w:pPr>
-        <w:pBdr>
-          <w:top w:color="auto" w:space="0" w:sz="0" w:val="none"/>
-          <w:left w:color="auto" w:space="0" w:sz="0" w:val="none"/>
-          <w:bottom w:color="auto" w:space="0" w:sz="0" w:val="none"/>
-          <w:right w:color="auto" w:space="0" w:sz="0" w:val="none"/>
-          <w:between w:color="auto" w:space="0" w:sz="0" w:val="none"/>
-        </w:pBdr>
-        <w:shd w:fill="ffffff" w:val="clear"/>
-        <w:rPr>
-          <w:sz w:val="28"/>
-          <w:szCs w:val="28"/>
-        </w:rPr>
-      </w:pPr>
-      <w:r>
-        <w:rPr>
-          <w:sz w:val="28"/>
-          <w:szCs w:val="28"/>
+        <w:rPr/>
+      </w:pPr>
+      <w:r>
+        <w:rPr>
           <w:rtl w:val="0"/>
         </w:rPr>
         <w:t xml:space="preserve"> </w:t>
@@ -275,29 +242,155 @@
     </w:p>
     <w:p>
       <w:pPr>
-        <w:pBdr>
-          <w:top w:color="auto" w:space="0" w:sz="0" w:val="none"/>
-          <w:left w:color="auto" w:space="0" w:sz="0" w:val="none"/>
-          <w:bottom w:color="auto" w:space="0" w:sz="0" w:val="none"/>
-          <w:right w:color="auto" w:space="0" w:sz="0" w:val="none"/>
-          <w:between w:color="auto" w:space="0" w:sz="0" w:val="none"/>
-        </w:pBdr>
-        <w:shd w:fill="ffffff" w:val="clear"/>
-        <w:rPr/>
-      </w:pPr>
-      <w:r>
-        <w:rPr>
-          <w:rtl w:val="0"/>
-        </w:rPr>
-        <w:t xml:space="preserve">                </w:t>
-      </w:r>
+        <w:numPr>
+          <w:ilvl w:val="0"/>
+          <w:numId w:val="1"/>
+        </w:numPr>
+        <w:pBdr>
+          <w:top w:color="auto" w:space="0" w:sz="0" w:val="none"/>
+          <w:bottom w:color="auto" w:space="0" w:sz="0" w:val="none"/>
+          <w:right w:color="auto" w:space="0" w:sz="0" w:val="none"/>
+          <w:between w:color="auto" w:space="0" w:sz="0" w:val="none"/>
+        </w:pBdr>
+        <w:ind w:left="1080" w:hanging="360"/>
+        <w:rPr>
+          <w:rFonts w:ascii="Arial" w:cs="Arial" w:eastAsia="Arial" w:hAnsi="Arial"/>
+          <w:sz w:val="28"/>
+          <w:szCs w:val="28"/>
+        </w:rPr>
+      </w:pPr>
+      <w:r>
+        <w:rPr>
+          <w:sz w:val="28"/>
+          <w:szCs w:val="28"/>
+          <w:rtl w:val="0"/>
+        </w:rPr>
+        <w:t xml:space="preserve">Además de los apartados para rellenar se puede subir una foto para seleccionarla como imagen de perfil.</w:t>
+      </w:r>
+    </w:p>
+    <w:p>
+      <w:pPr>
+        <w:pBdr>
+          <w:top w:color="auto" w:space="0" w:sz="0" w:val="none"/>
+          <w:bottom w:color="auto" w:space="0" w:sz="0" w:val="none"/>
+          <w:right w:color="auto" w:space="0" w:sz="0" w:val="none"/>
+          <w:between w:color="auto" w:space="0" w:sz="0" w:val="none"/>
+        </w:pBdr>
+        <w:ind w:left="720" w:firstLine="0"/>
+        <w:rPr>
+          <w:sz w:val="28"/>
+          <w:szCs w:val="28"/>
+        </w:rPr>
+      </w:pPr>
+      <w:r>
+        <w:rPr>
+          <w:rtl w:val="0"/>
+        </w:rPr>
+      </w:r>
+    </w:p>
+    <w:p>
+      <w:pPr>
+        <w:numPr>
+          <w:ilvl w:val="0"/>
+          <w:numId w:val="1"/>
+        </w:numPr>
+        <w:pBdr>
+          <w:top w:color="auto" w:space="0" w:sz="0" w:val="none"/>
+          <w:bottom w:color="auto" w:space="0" w:sz="0" w:val="none"/>
+          <w:right w:color="auto" w:space="0" w:sz="0" w:val="none"/>
+          <w:between w:color="auto" w:space="0" w:sz="0" w:val="none"/>
+        </w:pBdr>
+        <w:ind w:left="1080" w:hanging="360"/>
+        <w:rPr>
+          <w:rFonts w:ascii="Arial" w:cs="Arial" w:eastAsia="Arial" w:hAnsi="Arial"/>
+          <w:sz w:val="28"/>
+          <w:szCs w:val="28"/>
+        </w:rPr>
+      </w:pPr>
+      <w:r>
+        <w:rPr>
+          <w:sz w:val="28"/>
+          <w:szCs w:val="28"/>
+          <w:rtl w:val="0"/>
+        </w:rPr>
+        <w:t xml:space="preserve">También hay un apartado para subir el CV a modo de complemento al perfil de empleado.</w:t>
+      </w:r>
+    </w:p>
+    <w:p>
+      <w:pPr>
+        <w:pBdr>
+          <w:top w:color="auto" w:space="0" w:sz="0" w:val="none"/>
+          <w:bottom w:color="auto" w:space="0" w:sz="0" w:val="none"/>
+          <w:right w:color="auto" w:space="0" w:sz="0" w:val="none"/>
+          <w:between w:color="auto" w:space="0" w:sz="0" w:val="none"/>
+        </w:pBdr>
+        <w:ind w:left="720" w:firstLine="0"/>
+        <w:rPr/>
+      </w:pPr>
+      <w:r>
+        <w:rPr>
+          <w:rtl w:val="0"/>
+        </w:rPr>
+        <w:t xml:space="preserve">        </w:t>
+      </w:r>
+    </w:p>
+    <w:p>
+      <w:pPr>
+        <w:pBdr>
+          <w:top w:color="auto" w:space="0" w:sz="0" w:val="none"/>
+          <w:left w:color="auto" w:space="0" w:sz="0" w:val="none"/>
+          <w:bottom w:color="auto" w:space="0" w:sz="0" w:val="none"/>
+          <w:right w:color="auto" w:space="0" w:sz="0" w:val="none"/>
+          <w:between w:color="auto" w:space="0" w:sz="0" w:val="none"/>
+        </w:pBdr>
+        <w:shd w:fill="ffffff" w:val="clear"/>
+        <w:rPr/>
+      </w:pPr>
+      <w:r>
+        <w:rPr>
+          <w:rtl w:val="0"/>
+        </w:rPr>
+        <w:t xml:space="preserve"> </w:t>
+      </w:r>
+    </w:p>
+    <w:p>
+      <w:pPr>
+        <w:pBdr>
+          <w:top w:color="auto" w:space="0" w:sz="0" w:val="none"/>
+          <w:left w:color="auto" w:space="0" w:sz="0" w:val="none"/>
+          <w:bottom w:color="auto" w:space="0" w:sz="0" w:val="none"/>
+          <w:right w:color="auto" w:space="0" w:sz="0" w:val="none"/>
+          <w:between w:color="auto" w:space="0" w:sz="0" w:val="none"/>
+        </w:pBdr>
+        <w:shd w:fill="ffffff" w:val="clear"/>
+        <w:rPr/>
+      </w:pPr>
+      <w:r>
+        <w:rPr>
+          <w:rtl w:val="0"/>
+        </w:rPr>
+        <w:t xml:space="preserve">           </w:t>
+      </w:r>
+    </w:p>
+    <w:p>
+      <w:pPr>
+        <w:pBdr>
+          <w:top w:color="auto" w:space="0" w:sz="0" w:val="none"/>
+          <w:left w:color="auto" w:space="0" w:sz="0" w:val="none"/>
+          <w:bottom w:color="auto" w:space="0" w:sz="0" w:val="none"/>
+          <w:right w:color="auto" w:space="0" w:sz="0" w:val="none"/>
+          <w:between w:color="auto" w:space="0" w:sz="0" w:val="none"/>
+        </w:pBdr>
+        <w:shd w:fill="ffffff" w:val="clear"/>
+        <w:rPr/>
+      </w:pPr>
       <w:r>
         <w:rPr/>
         <w:drawing>
           <wp:inline distB="114300" distT="114300" distL="114300" distR="114300">
-            <wp:extent cx="3492500" cy="2006600"/>
+            <wp:extent cx="5541558" cy="3148194"/>
             <wp:effectExtent b="0" l="0" r="0" t="0"/>
-            <wp:docPr id="6" name="image2.png"/>
+            <wp:docPr id="10" name="image2.png"/>
             <a:graphic>
               <a:graphicData uri="http://schemas.openxmlformats.org/drawingml/2006/picture">
                 <pic:pic>
@@ -315,7 +408,7 @@
                   <pic:spPr>
                     <a:xfrm>
                       <a:off x="0" y="0"/>
-                      <a:ext cx="3492500" cy="2006600"/>
+                      <a:ext cx="5541558" cy="3148194"/>
                     </a:xfrm>
                     <a:prstGeom prst="rect"/>
                     <a:ln/>
@@ -366,58 +459,32 @@
         <w:rPr>
           <w:rtl w:val="0"/>
         </w:rPr>
-        <w:t xml:space="preserve"> </w:t>
-      </w:r>
-    </w:p>
-    <w:p>
-      <w:pPr>
-        <w:pBdr>
-          <w:top w:color="auto" w:space="0" w:sz="0" w:val="none"/>
-          <w:left w:color="auto" w:space="0" w:sz="0" w:val="none"/>
-          <w:bottom w:color="auto" w:space="0" w:sz="0" w:val="none"/>
-          <w:right w:color="auto" w:space="0" w:sz="0" w:val="none"/>
-          <w:between w:color="auto" w:space="0" w:sz="0" w:val="none"/>
-        </w:pBdr>
-        <w:shd w:fill="ffffff" w:val="clear"/>
-        <w:rPr/>
-      </w:pPr>
-      <w:r>
-        <w:rPr>
-          <w:rtl w:val="0"/>
-        </w:rPr>
-        <w:t xml:space="preserve"> </w:t>
-      </w:r>
-    </w:p>
-    <w:p>
-      <w:pPr>
-        <w:pBdr>
-          <w:top w:color="auto" w:space="0" w:sz="0" w:val="none"/>
-          <w:left w:color="auto" w:space="0" w:sz="0" w:val="none"/>
-          <w:bottom w:color="auto" w:space="0" w:sz="0" w:val="none"/>
-          <w:right w:color="auto" w:space="0" w:sz="0" w:val="none"/>
-          <w:between w:color="auto" w:space="0" w:sz="0" w:val="none"/>
-        </w:pBdr>
-        <w:shd w:fill="ffffff" w:val="clear"/>
-        <w:rPr/>
-      </w:pPr>
-      <w:r>
-        <w:rPr>
-          <w:rtl w:val="0"/>
-        </w:rPr>
-        <w:t xml:space="preserve">               </w:t>
-      </w:r>
+      </w:r>
+    </w:p>
+    <w:p>
+      <w:pPr>
+        <w:pBdr>
+          <w:top w:color="auto" w:space="0" w:sz="0" w:val="none"/>
+          <w:left w:color="auto" w:space="0" w:sz="0" w:val="none"/>
+          <w:bottom w:color="auto" w:space="0" w:sz="0" w:val="none"/>
+          <w:right w:color="auto" w:space="0" w:sz="0" w:val="none"/>
+          <w:between w:color="auto" w:space="0" w:sz="0" w:val="none"/>
+        </w:pBdr>
+        <w:shd w:fill="ffffff" w:val="clear"/>
+        <w:rPr/>
+      </w:pPr>
       <w:r>
         <w:rPr/>
         <w:drawing>
           <wp:inline distB="114300" distT="114300" distL="114300" distR="114300">
-            <wp:extent cx="3530600" cy="2019300"/>
+            <wp:extent cx="5519738" cy="3137398"/>
             <wp:effectExtent b="0" l="0" r="0" t="0"/>
-            <wp:docPr id="4" name="image1.png"/>
+            <wp:docPr id="8" name="image4.png"/>
             <a:graphic>
               <a:graphicData uri="http://schemas.openxmlformats.org/drawingml/2006/picture">
                 <pic:pic>
                   <pic:nvPicPr>
-                    <pic:cNvPr id="0" name="image1.png"/>
+                    <pic:cNvPr id="0" name="image4.png"/>
                     <pic:cNvPicPr preferRelativeResize="0"/>
                   </pic:nvPicPr>
                   <pic:blipFill>
@@ -430,7 +497,7 @@
                   <pic:spPr>
                     <a:xfrm>
                       <a:off x="0" y="0"/>
-                      <a:ext cx="3530600" cy="2019300"/>
+                      <a:ext cx="5519738" cy="3137398"/>
                     </a:xfrm>
                     <a:prstGeom prst="rect"/>
                     <a:ln/>
@@ -463,109 +530,67 @@
         <w:rPr>
           <w:rtl w:val="0"/>
         </w:rPr>
-        <w:t xml:space="preserve"> </w:t>
-      </w:r>
-    </w:p>
-    <w:p>
-      <w:pPr>
-        <w:pBdr>
-          <w:top w:color="auto" w:space="0" w:sz="0" w:val="none"/>
-          <w:left w:color="auto" w:space="0" w:sz="0" w:val="none"/>
-          <w:bottom w:color="auto" w:space="0" w:sz="0" w:val="none"/>
-          <w:right w:color="auto" w:space="0" w:sz="0" w:val="none"/>
-          <w:between w:color="auto" w:space="0" w:sz="0" w:val="none"/>
-        </w:pBdr>
-        <w:shd w:fill="ffffff" w:val="clear"/>
-        <w:rPr/>
-      </w:pPr>
-      <w:r>
-        <w:rPr>
-          <w:rtl w:val="0"/>
-        </w:rPr>
-        <w:t xml:space="preserve"> </w:t>
-      </w:r>
-    </w:p>
-    <w:p>
-      <w:pPr>
-        <w:pBdr>
-          <w:top w:color="auto" w:space="0" w:sz="0" w:val="none"/>
-          <w:left w:color="auto" w:space="0" w:sz="0" w:val="none"/>
-          <w:bottom w:color="auto" w:space="0" w:sz="0" w:val="none"/>
-          <w:right w:color="auto" w:space="0" w:sz="0" w:val="none"/>
-          <w:between w:color="auto" w:space="0" w:sz="0" w:val="none"/>
-        </w:pBdr>
-        <w:shd w:fill="ffffff" w:val="clear"/>
-        <w:rPr/>
-      </w:pPr>
-      <w:r>
-        <w:rPr>
-          <w:rtl w:val="0"/>
-        </w:rPr>
-        <w:t xml:space="preserve"> </w:t>
-      </w:r>
-    </w:p>
-    <w:p>
-      <w:pPr>
-        <w:pBdr>
-          <w:top w:color="auto" w:space="0" w:sz="0" w:val="none"/>
-          <w:left w:color="auto" w:space="0" w:sz="0" w:val="none"/>
-          <w:bottom w:color="auto" w:space="0" w:sz="0" w:val="none"/>
-          <w:right w:color="auto" w:space="0" w:sz="0" w:val="none"/>
-          <w:between w:color="auto" w:space="0" w:sz="0" w:val="none"/>
-        </w:pBdr>
-        <w:shd w:fill="ffffff" w:val="clear"/>
-        <w:rPr/>
-      </w:pPr>
-      <w:r>
-        <w:rPr>
-          <w:rtl w:val="0"/>
-        </w:rPr>
-        <w:t xml:space="preserve"> </w:t>
-      </w:r>
-    </w:p>
-    <w:p>
-      <w:pPr>
-        <w:pBdr>
-          <w:top w:color="auto" w:space="0" w:sz="0" w:val="none"/>
-          <w:left w:color="auto" w:space="0" w:sz="0" w:val="none"/>
-          <w:bottom w:color="auto" w:space="0" w:sz="0" w:val="none"/>
-          <w:right w:color="auto" w:space="0" w:sz="0" w:val="none"/>
-          <w:between w:color="auto" w:space="0" w:sz="0" w:val="none"/>
-        </w:pBdr>
-        <w:shd w:fill="ffffff" w:val="clear"/>
-        <w:rPr/>
-      </w:pPr>
-      <w:r>
-        <w:rPr>
-          <w:rtl w:val="0"/>
-        </w:rPr>
-        <w:t xml:space="preserve"> </w:t>
-      </w:r>
-    </w:p>
-    <w:p>
-      <w:pPr>
-        <w:pBdr>
-          <w:top w:color="auto" w:space="0" w:sz="0" w:val="none"/>
-          <w:left w:color="auto" w:space="0" w:sz="0" w:val="none"/>
-          <w:bottom w:color="auto" w:space="0" w:sz="0" w:val="none"/>
-          <w:right w:color="auto" w:space="0" w:sz="0" w:val="none"/>
-          <w:between w:color="auto" w:space="0" w:sz="0" w:val="none"/>
-        </w:pBdr>
-        <w:shd w:fill="ffffff" w:val="clear"/>
-        <w:rPr/>
-      </w:pPr>
-      <w:r>
-        <w:rPr>
-          <w:rtl w:val="0"/>
-        </w:rPr>
-        <w:t xml:space="preserve">  </w:t>
+      </w:r>
+    </w:p>
+    <w:p>
+      <w:pPr>
+        <w:pBdr>
+          <w:top w:color="auto" w:space="0" w:sz="0" w:val="none"/>
+          <w:left w:color="auto" w:space="0" w:sz="0" w:val="none"/>
+          <w:bottom w:color="auto" w:space="0" w:sz="0" w:val="none"/>
+          <w:right w:color="auto" w:space="0" w:sz="0" w:val="none"/>
+          <w:between w:color="auto" w:space="0" w:sz="0" w:val="none"/>
+        </w:pBdr>
+        <w:shd w:fill="ffffff" w:val="clear"/>
+        <w:rPr/>
+      </w:pPr>
+      <w:r>
+        <w:rPr>
+          <w:rtl w:val="0"/>
+        </w:rPr>
+      </w:r>
+    </w:p>
+    <w:p>
+      <w:pPr>
+        <w:pBdr>
+          <w:top w:color="auto" w:space="0" w:sz="0" w:val="none"/>
+          <w:left w:color="auto" w:space="0" w:sz="0" w:val="none"/>
+          <w:bottom w:color="auto" w:space="0" w:sz="0" w:val="none"/>
+          <w:right w:color="auto" w:space="0" w:sz="0" w:val="none"/>
+          <w:between w:color="auto" w:space="0" w:sz="0" w:val="none"/>
+        </w:pBdr>
+        <w:shd w:fill="ffffff" w:val="clear"/>
+        <w:rPr/>
+      </w:pPr>
+      <w:r>
+        <w:rPr>
+          <w:rtl w:val="0"/>
+        </w:rPr>
+      </w:r>
+    </w:p>
+    <w:p>
+      <w:pPr>
+        <w:pBdr>
+          <w:top w:color="auto" w:space="0" w:sz="0" w:val="none"/>
+          <w:left w:color="auto" w:space="0" w:sz="0" w:val="none"/>
+          <w:bottom w:color="auto" w:space="0" w:sz="0" w:val="none"/>
+          <w:right w:color="auto" w:space="0" w:sz="0" w:val="none"/>
+          <w:between w:color="auto" w:space="0" w:sz="0" w:val="none"/>
+        </w:pBdr>
+        <w:shd w:fill="ffffff" w:val="clear"/>
+        <w:rPr/>
+      </w:pPr>
+      <w:r>
+        <w:rPr>
+          <w:rtl w:val="0"/>
+        </w:rPr>
       </w:r>
     </w:p>
     <w:p>
       <w:pPr>
         <w:numPr>
           <w:ilvl w:val="0"/>
-          <w:numId w:val="6"/>
+          <w:numId w:val="4"/>
         </w:numPr>
         <w:pBdr>
           <w:top w:color="auto" w:space="0" w:sz="0" w:val="none"/>
@@ -603,7 +628,7 @@
           <w:szCs w:val="28"/>
           <w:rtl w:val="0"/>
         </w:rPr>
-        <w:t xml:space="preserve"> se pueden modificar los campos de usuario e email. </w:t>
+        <w:t xml:space="preserve"> se pueden modificar los campos de usuario y email.</w:t>
       </w:r>
     </w:p>
     <w:p>
@@ -630,6 +655,26 @@
       <w:pPr>
         <w:pBdr>
           <w:top w:color="auto" w:space="0" w:sz="0" w:val="none"/>
+          <w:bottom w:color="auto" w:space="0" w:sz="0" w:val="none"/>
+          <w:right w:color="auto" w:space="0" w:sz="0" w:val="none"/>
+          <w:between w:color="auto" w:space="0" w:sz="0" w:val="none"/>
+        </w:pBdr>
+        <w:ind w:left="720" w:firstLine="0"/>
+        <w:rPr>
+          <w:sz w:val="28"/>
+          <w:szCs w:val="28"/>
+        </w:rPr>
+      </w:pPr>
+      <w:r>
+        <w:rPr>
+          <w:rtl w:val="0"/>
+        </w:rPr>
+      </w:r>
+    </w:p>
+    <w:p>
+      <w:pPr>
+        <w:pBdr>
+          <w:top w:color="auto" w:space="0" w:sz="0" w:val="none"/>
           <w:left w:color="auto" w:space="0" w:sz="0" w:val="none"/>
           <w:bottom w:color="auto" w:space="0" w:sz="0" w:val="none"/>
           <w:right w:color="auto" w:space="0" w:sz="0" w:val="none"/>
@@ -657,24 +702,18 @@
         <w:shd w:fill="ffffff" w:val="clear"/>
         <w:rPr/>
       </w:pPr>
-      <w:r>
-        <w:rPr>
-          <w:rtl w:val="0"/>
-        </w:rPr>
-        <w:t xml:space="preserve">                 </w:t>
-      </w:r>
       <w:r>
         <w:rPr/>
         <w:drawing>
           <wp:inline distB="114300" distT="114300" distL="114300" distR="114300">
-            <wp:extent cx="3860800" cy="2222500"/>
+            <wp:extent cx="5481638" cy="3153633"/>
             <wp:effectExtent b="0" l="0" r="0" t="0"/>
-            <wp:docPr id="8" name="image3.png"/>
+            <wp:docPr id="7" name="image1.png"/>
             <a:graphic>
               <a:graphicData uri="http://schemas.openxmlformats.org/drawingml/2006/picture">
                 <pic:pic>
                   <pic:nvPicPr>
-                    <pic:cNvPr id="0" name="image3.png"/>
+                    <pic:cNvPr id="0" name="image1.png"/>
                     <pic:cNvPicPr preferRelativeResize="0"/>
                   </pic:nvPicPr>
                   <pic:blipFill>
@@ -687,7 +726,7 @@
                   <pic:spPr>
                     <a:xfrm>
                       <a:off x="0" y="0"/>
-                      <a:ext cx="3860800" cy="2222500"/>
+                      <a:ext cx="5481638" cy="3153633"/>
                     </a:xfrm>
                     <a:prstGeom prst="rect"/>
                     <a:ln/>
@@ -740,56 +779,18 @@
         </w:rPr>
         <w:t xml:space="preserve"> </w:t>
       </w:r>
-    </w:p>
-    <w:p>
-      <w:pPr>
-        <w:pBdr>
-          <w:top w:color="auto" w:space="0" w:sz="0" w:val="none"/>
-          <w:left w:color="auto" w:space="0" w:sz="0" w:val="none"/>
-          <w:bottom w:color="auto" w:space="0" w:sz="0" w:val="none"/>
-          <w:right w:color="auto" w:space="0" w:sz="0" w:val="none"/>
-          <w:between w:color="auto" w:space="0" w:sz="0" w:val="none"/>
-        </w:pBdr>
-        <w:shd w:fill="ffffff" w:val="clear"/>
-        <w:rPr/>
-      </w:pPr>
-      <w:r>
-        <w:rPr>
-          <w:rtl w:val="0"/>
-        </w:rPr>
-        <w:t xml:space="preserve"> </w:t>
-      </w:r>
-    </w:p>
-    <w:p>
-      <w:pPr>
-        <w:pBdr>
-          <w:top w:color="auto" w:space="0" w:sz="0" w:val="none"/>
-          <w:left w:color="auto" w:space="0" w:sz="0" w:val="none"/>
-          <w:bottom w:color="auto" w:space="0" w:sz="0" w:val="none"/>
-          <w:right w:color="auto" w:space="0" w:sz="0" w:val="none"/>
-          <w:between w:color="auto" w:space="0" w:sz="0" w:val="none"/>
-        </w:pBdr>
-        <w:shd w:fill="ffffff" w:val="clear"/>
-        <w:rPr/>
-      </w:pPr>
-      <w:r>
-        <w:rPr>
-          <w:rtl w:val="0"/>
-        </w:rPr>
-        <w:t xml:space="preserve">                </w:t>
-      </w:r>
       <w:r>
         <w:rPr/>
         <w:drawing>
           <wp:inline distB="114300" distT="114300" distL="114300" distR="114300">
-            <wp:extent cx="3898900" cy="2222500"/>
+            <wp:extent cx="5453063" cy="3106512"/>
             <wp:effectExtent b="0" l="0" r="0" t="0"/>
-            <wp:docPr id="5" name="image7.png"/>
+            <wp:docPr id="4" name="image5.png"/>
             <a:graphic>
               <a:graphicData uri="http://schemas.openxmlformats.org/drawingml/2006/picture">
                 <pic:pic>
                   <pic:nvPicPr>
-                    <pic:cNvPr id="0" name="image7.png"/>
+                    <pic:cNvPr id="0" name="image5.png"/>
                     <pic:cNvPicPr preferRelativeResize="0"/>
                   </pic:nvPicPr>
                   <pic:blipFill>
@@ -802,7 +803,7 @@
                   <pic:spPr>
                     <a:xfrm>
                       <a:off x="0" y="0"/>
-                      <a:ext cx="3898900" cy="2222500"/>
+                      <a:ext cx="5453063" cy="3106512"/>
                     </a:xfrm>
                     <a:prstGeom prst="rect"/>
                     <a:ln/>
@@ -929,7 +930,7 @@
       <w:pPr>
         <w:numPr>
           <w:ilvl w:val="0"/>
-          <w:numId w:val="3"/>
+          <w:numId w:val="2"/>
         </w:numPr>
         <w:pBdr>
           <w:top w:color="auto" w:space="0" w:sz="0" w:val="none"/>
@@ -967,7 +968,7 @@
           <w:szCs w:val="28"/>
           <w:rtl w:val="0"/>
         </w:rPr>
-        <w:t xml:space="preserve"> utilizada para el registro en la web mostrando además el nivel de seguridad de la misma. </w:t>
+        <w:t xml:space="preserve"> utilizada para el registro en la web, mostrando además el nivel de seguridad de la misma. </w:t>
       </w:r>
       <w:r>
         <w:rPr>
@@ -980,42 +981,6 @@
       <w:pPr>
         <w:pBdr>
           <w:top w:color="auto" w:space="0" w:sz="0" w:val="none"/>
-          <w:bottom w:color="auto" w:space="0" w:sz="0" w:val="none"/>
-          <w:right w:color="auto" w:space="0" w:sz="0" w:val="none"/>
-          <w:between w:color="auto" w:space="0" w:sz="0" w:val="none"/>
-        </w:pBdr>
-        <w:ind w:left="720" w:firstLine="0"/>
-        <w:rPr/>
-      </w:pPr>
-      <w:r>
-        <w:rPr>
-          <w:rtl w:val="0"/>
-        </w:rPr>
-      </w:r>
-    </w:p>
-    <w:p>
-      <w:pPr>
-        <w:pBdr>
-          <w:top w:color="auto" w:space="0" w:sz="0" w:val="none"/>
-          <w:left w:color="auto" w:space="0" w:sz="0" w:val="none"/>
-          <w:bottom w:color="auto" w:space="0" w:sz="0" w:val="none"/>
-          <w:right w:color="auto" w:space="0" w:sz="0" w:val="none"/>
-          <w:between w:color="auto" w:space="0" w:sz="0" w:val="none"/>
-        </w:pBdr>
-        <w:shd w:fill="ffffff" w:val="clear"/>
-        <w:rPr/>
-      </w:pPr>
-      <w:r>
-        <w:rPr>
-          <w:rtl w:val="0"/>
-        </w:rPr>
-        <w:t xml:space="preserve">             </w:t>
-      </w:r>
-    </w:p>
-    <w:p>
-      <w:pPr>
-        <w:pBdr>
-          <w:top w:color="auto" w:space="0" w:sz="0" w:val="none"/>
           <w:left w:color="auto" w:space="0" w:sz="0" w:val="none"/>
           <w:bottom w:color="auto" w:space="0" w:sz="0" w:val="none"/>
           <w:right w:color="auto" w:space="0" w:sz="0" w:val="none"/>
@@ -1047,39 +1012,51 @@
         <w:rPr>
           <w:rtl w:val="0"/>
         </w:rPr>
-        <w:t xml:space="preserve"> </w:t>
-      </w:r>
-    </w:p>
-    <w:p>
-      <w:pPr>
-        <w:pBdr>
-          <w:top w:color="auto" w:space="0" w:sz="0" w:val="none"/>
-          <w:left w:color="auto" w:space="0" w:sz="0" w:val="none"/>
-          <w:bottom w:color="auto" w:space="0" w:sz="0" w:val="none"/>
-          <w:right w:color="auto" w:space="0" w:sz="0" w:val="none"/>
-          <w:between w:color="auto" w:space="0" w:sz="0" w:val="none"/>
-        </w:pBdr>
-        <w:shd w:fill="ffffff" w:val="clear"/>
-        <w:rPr/>
-      </w:pPr>
-      <w:r>
-        <w:rPr>
-          <w:rtl w:val="0"/>
-        </w:rPr>
         <w:t xml:space="preserve">                 </w:t>
       </w:r>
+    </w:p>
+    <w:p>
+      <w:pPr>
+        <w:pBdr>
+          <w:top w:color="auto" w:space="0" w:sz="0" w:val="none"/>
+          <w:left w:color="auto" w:space="0" w:sz="0" w:val="none"/>
+          <w:bottom w:color="auto" w:space="0" w:sz="0" w:val="none"/>
+          <w:right w:color="auto" w:space="0" w:sz="0" w:val="none"/>
+          <w:between w:color="auto" w:space="0" w:sz="0" w:val="none"/>
+        </w:pBdr>
+        <w:shd w:fill="ffffff" w:val="clear"/>
+        <w:rPr/>
+      </w:pPr>
+      <w:r>
+        <w:rPr>
+          <w:rtl w:val="0"/>
+        </w:rPr>
+      </w:r>
+    </w:p>
+    <w:p>
+      <w:pPr>
+        <w:pBdr>
+          <w:top w:color="auto" w:space="0" w:sz="0" w:val="none"/>
+          <w:left w:color="auto" w:space="0" w:sz="0" w:val="none"/>
+          <w:bottom w:color="auto" w:space="0" w:sz="0" w:val="none"/>
+          <w:right w:color="auto" w:space="0" w:sz="0" w:val="none"/>
+          <w:between w:color="auto" w:space="0" w:sz="0" w:val="none"/>
+        </w:pBdr>
+        <w:shd w:fill="ffffff" w:val="clear"/>
+        <w:rPr/>
+      </w:pPr>
       <w:r>
         <w:rPr/>
         <w:drawing>
           <wp:inline distB="114300" distT="114300" distL="114300" distR="114300">
-            <wp:extent cx="3746500" cy="2159000"/>
+            <wp:extent cx="5462588" cy="2981325"/>
             <wp:effectExtent b="0" l="0" r="0" t="0"/>
-            <wp:docPr id="9" name="image4.png"/>
+            <wp:docPr id="3" name="image8.png"/>
             <a:graphic>
               <a:graphicData uri="http://schemas.openxmlformats.org/drawingml/2006/picture">
                 <pic:pic>
                   <pic:nvPicPr>
-                    <pic:cNvPr id="0" name="image4.png"/>
+                    <pic:cNvPr id="0" name="image8.png"/>
                     <pic:cNvPicPr preferRelativeResize="0"/>
                   </pic:nvPicPr>
                   <pic:blipFill>
@@ -1092,7 +1069,7 @@
                   <pic:spPr>
                     <a:xfrm>
                       <a:off x="0" y="0"/>
-                      <a:ext cx="3746500" cy="2159000"/>
+                      <a:ext cx="5462588" cy="2981325"/>
                     </a:xfrm>
                     <a:prstGeom prst="rect"/>
                     <a:ln/>
@@ -1107,94 +1084,50 @@
         <w:rPr>
           <w:rtl w:val="0"/>
         </w:rPr>
-        <w:t xml:space="preserve"> </w:t>
-      </w:r>
-    </w:p>
-    <w:p>
-      <w:pPr>
-        <w:pBdr>
-          <w:top w:color="auto" w:space="0" w:sz="0" w:val="none"/>
-          <w:left w:color="auto" w:space="0" w:sz="0" w:val="none"/>
-          <w:bottom w:color="auto" w:space="0" w:sz="0" w:val="none"/>
-          <w:right w:color="auto" w:space="0" w:sz="0" w:val="none"/>
-          <w:between w:color="auto" w:space="0" w:sz="0" w:val="none"/>
-        </w:pBdr>
-        <w:shd w:fill="ffffff" w:val="clear"/>
-        <w:rPr/>
-      </w:pPr>
-      <w:r>
-        <w:rPr>
-          <w:rtl w:val="0"/>
-        </w:rPr>
-      </w:r>
-    </w:p>
-    <w:p>
-      <w:pPr>
-        <w:pBdr>
-          <w:top w:color="auto" w:space="0" w:sz="0" w:val="none"/>
-          <w:left w:color="auto" w:space="0" w:sz="0" w:val="none"/>
-          <w:bottom w:color="auto" w:space="0" w:sz="0" w:val="none"/>
-          <w:right w:color="auto" w:space="0" w:sz="0" w:val="none"/>
-          <w:between w:color="auto" w:space="0" w:sz="0" w:val="none"/>
-        </w:pBdr>
-        <w:shd w:fill="ffffff" w:val="clear"/>
-        <w:rPr/>
-      </w:pPr>
-      <w:r>
-        <w:rPr>
-          <w:rtl w:val="0"/>
-        </w:rPr>
-      </w:r>
-    </w:p>
-    <w:p>
-      <w:pPr>
-        <w:pBdr>
-          <w:top w:color="auto" w:space="0" w:sz="0" w:val="none"/>
-          <w:left w:color="auto" w:space="0" w:sz="0" w:val="none"/>
-          <w:bottom w:color="auto" w:space="0" w:sz="0" w:val="none"/>
-          <w:right w:color="auto" w:space="0" w:sz="0" w:val="none"/>
-          <w:between w:color="auto" w:space="0" w:sz="0" w:val="none"/>
-        </w:pBdr>
-        <w:shd w:fill="ffffff" w:val="clear"/>
-        <w:rPr/>
-      </w:pPr>
-      <w:r>
-        <w:rPr>
-          <w:rtl w:val="0"/>
-        </w:rPr>
-        <w:t xml:space="preserve"> </w:t>
-      </w:r>
-    </w:p>
-    <w:p>
-      <w:pPr>
-        <w:pBdr>
-          <w:top w:color="auto" w:space="0" w:sz="0" w:val="none"/>
-          <w:left w:color="auto" w:space="0" w:sz="0" w:val="none"/>
-          <w:bottom w:color="auto" w:space="0" w:sz="0" w:val="none"/>
-          <w:right w:color="auto" w:space="0" w:sz="0" w:val="none"/>
-          <w:between w:color="auto" w:space="0" w:sz="0" w:val="none"/>
-        </w:pBdr>
-        <w:shd w:fill="ffffff" w:val="clear"/>
-        <w:rPr/>
-      </w:pPr>
-      <w:r>
-        <w:rPr>
-          <w:rtl w:val="0"/>
-        </w:rPr>
-        <w:t xml:space="preserve">                </w:t>
-      </w:r>
+      </w:r>
+    </w:p>
+    <w:p>
+      <w:pPr>
+        <w:pBdr>
+          <w:top w:color="auto" w:space="0" w:sz="0" w:val="none"/>
+          <w:left w:color="auto" w:space="0" w:sz="0" w:val="none"/>
+          <w:bottom w:color="auto" w:space="0" w:sz="0" w:val="none"/>
+          <w:right w:color="auto" w:space="0" w:sz="0" w:val="none"/>
+          <w:between w:color="auto" w:space="0" w:sz="0" w:val="none"/>
+        </w:pBdr>
+        <w:shd w:fill="ffffff" w:val="clear"/>
+        <w:rPr/>
+      </w:pPr>
+      <w:r>
+        <w:rPr>
+          <w:rtl w:val="0"/>
+        </w:rPr>
+      </w:r>
+    </w:p>
+    <w:p>
+      <w:pPr>
+        <w:pBdr>
+          <w:top w:color="auto" w:space="0" w:sz="0" w:val="none"/>
+          <w:left w:color="auto" w:space="0" w:sz="0" w:val="none"/>
+          <w:bottom w:color="auto" w:space="0" w:sz="0" w:val="none"/>
+          <w:right w:color="auto" w:space="0" w:sz="0" w:val="none"/>
+          <w:between w:color="auto" w:space="0" w:sz="0" w:val="none"/>
+        </w:pBdr>
+        <w:shd w:fill="ffffff" w:val="clear"/>
+        <w:rPr/>
+      </w:pPr>
       <w:r>
         <w:rPr/>
         <w:drawing>
           <wp:inline distB="114300" distT="114300" distL="114300" distR="114300">
-            <wp:extent cx="3721100" cy="2133600"/>
+            <wp:extent cx="5519738" cy="2800350"/>
             <wp:effectExtent b="0" l="0" r="0" t="0"/>
-            <wp:docPr id="1" name="image10.png"/>
+            <wp:docPr id="1" name="image3.png"/>
             <a:graphic>
               <a:graphicData uri="http://schemas.openxmlformats.org/drawingml/2006/picture">
                 <pic:pic>
                   <pic:nvPicPr>
-                    <pic:cNvPr id="0" name="image10.png"/>
+                    <pic:cNvPr id="0" name="image3.png"/>
                     <pic:cNvPicPr preferRelativeResize="0"/>
                   </pic:nvPicPr>
                   <pic:blipFill>
@@ -1207,7 +1140,7 @@
                   <pic:spPr>
                     <a:xfrm>
                       <a:off x="0" y="0"/>
-                      <a:ext cx="3721100" cy="2133600"/>
+                      <a:ext cx="5519738" cy="2800350"/>
                     </a:xfrm>
                     <a:prstGeom prst="rect"/>
                     <a:ln/>
@@ -1222,94 +1155,50 @@
         <w:rPr>
           <w:rtl w:val="0"/>
         </w:rPr>
-        <w:t xml:space="preserve"> </w:t>
-      </w:r>
-    </w:p>
-    <w:p>
-      <w:pPr>
-        <w:pBdr>
-          <w:top w:color="auto" w:space="0" w:sz="0" w:val="none"/>
-          <w:left w:color="auto" w:space="0" w:sz="0" w:val="none"/>
-          <w:bottom w:color="auto" w:space="0" w:sz="0" w:val="none"/>
-          <w:right w:color="auto" w:space="0" w:sz="0" w:val="none"/>
-          <w:between w:color="auto" w:space="0" w:sz="0" w:val="none"/>
-        </w:pBdr>
-        <w:shd w:fill="ffffff" w:val="clear"/>
-        <w:rPr/>
-      </w:pPr>
-      <w:r>
-        <w:rPr>
-          <w:rtl w:val="0"/>
-        </w:rPr>
-      </w:r>
-    </w:p>
-    <w:p>
-      <w:pPr>
-        <w:pBdr>
-          <w:top w:color="auto" w:space="0" w:sz="0" w:val="none"/>
-          <w:left w:color="auto" w:space="0" w:sz="0" w:val="none"/>
-          <w:bottom w:color="auto" w:space="0" w:sz="0" w:val="none"/>
-          <w:right w:color="auto" w:space="0" w:sz="0" w:val="none"/>
-          <w:between w:color="auto" w:space="0" w:sz="0" w:val="none"/>
-        </w:pBdr>
-        <w:shd w:fill="ffffff" w:val="clear"/>
-        <w:rPr/>
-      </w:pPr>
-      <w:r>
-        <w:rPr>
-          <w:rtl w:val="0"/>
-        </w:rPr>
-      </w:r>
-    </w:p>
-    <w:p>
-      <w:pPr>
-        <w:pBdr>
-          <w:top w:color="auto" w:space="0" w:sz="0" w:val="none"/>
-          <w:left w:color="auto" w:space="0" w:sz="0" w:val="none"/>
-          <w:bottom w:color="auto" w:space="0" w:sz="0" w:val="none"/>
-          <w:right w:color="auto" w:space="0" w:sz="0" w:val="none"/>
-          <w:between w:color="auto" w:space="0" w:sz="0" w:val="none"/>
-        </w:pBdr>
-        <w:shd w:fill="ffffff" w:val="clear"/>
-        <w:rPr/>
-      </w:pPr>
-      <w:r>
-        <w:rPr>
-          <w:rtl w:val="0"/>
-        </w:rPr>
-        <w:t xml:space="preserve"> </w:t>
-      </w:r>
-    </w:p>
-    <w:p>
-      <w:pPr>
-        <w:pBdr>
-          <w:top w:color="auto" w:space="0" w:sz="0" w:val="none"/>
-          <w:left w:color="auto" w:space="0" w:sz="0" w:val="none"/>
-          <w:bottom w:color="auto" w:space="0" w:sz="0" w:val="none"/>
-          <w:right w:color="auto" w:space="0" w:sz="0" w:val="none"/>
-          <w:between w:color="auto" w:space="0" w:sz="0" w:val="none"/>
-        </w:pBdr>
-        <w:shd w:fill="ffffff" w:val="clear"/>
-        <w:rPr/>
-      </w:pPr>
-      <w:r>
-        <w:rPr>
-          <w:rtl w:val="0"/>
-        </w:rPr>
-        <w:t xml:space="preserve">               </w:t>
-      </w:r>
+      </w:r>
+    </w:p>
+    <w:p>
+      <w:pPr>
+        <w:pBdr>
+          <w:top w:color="auto" w:space="0" w:sz="0" w:val="none"/>
+          <w:left w:color="auto" w:space="0" w:sz="0" w:val="none"/>
+          <w:bottom w:color="auto" w:space="0" w:sz="0" w:val="none"/>
+          <w:right w:color="auto" w:space="0" w:sz="0" w:val="none"/>
+          <w:between w:color="auto" w:space="0" w:sz="0" w:val="none"/>
+        </w:pBdr>
+        <w:shd w:fill="ffffff" w:val="clear"/>
+        <w:rPr/>
+      </w:pPr>
+      <w:r>
+        <w:rPr>
+          <w:rtl w:val="0"/>
+        </w:rPr>
+      </w:r>
+    </w:p>
+    <w:p>
+      <w:pPr>
+        <w:pBdr>
+          <w:top w:color="auto" w:space="0" w:sz="0" w:val="none"/>
+          <w:left w:color="auto" w:space="0" w:sz="0" w:val="none"/>
+          <w:bottom w:color="auto" w:space="0" w:sz="0" w:val="none"/>
+          <w:right w:color="auto" w:space="0" w:sz="0" w:val="none"/>
+          <w:between w:color="auto" w:space="0" w:sz="0" w:val="none"/>
+        </w:pBdr>
+        <w:shd w:fill="ffffff" w:val="clear"/>
+        <w:rPr/>
+      </w:pPr>
       <w:r>
         <w:rPr/>
         <w:drawing>
           <wp:inline distB="114300" distT="114300" distL="114300" distR="114300">
-            <wp:extent cx="3784600" cy="2159000"/>
+            <wp:extent cx="5472113" cy="2667000"/>
             <wp:effectExtent b="0" l="0" r="0" t="0"/>
-            <wp:docPr id="12" name="image11.png"/>
+            <wp:docPr id="5" name="image7.png"/>
             <a:graphic>
               <a:graphicData uri="http://schemas.openxmlformats.org/drawingml/2006/picture">
                 <pic:pic>
                   <pic:nvPicPr>
-                    <pic:cNvPr id="0" name="image11.png"/>
+                    <pic:cNvPr id="0" name="image7.png"/>
                     <pic:cNvPicPr preferRelativeResize="0"/>
                   </pic:nvPicPr>
                   <pic:blipFill>
@@ -1322,7 +1211,7 @@
                   <pic:spPr>
                     <a:xfrm>
                       <a:off x="0" y="0"/>
-                      <a:ext cx="3784600" cy="2159000"/>
+                      <a:ext cx="5472113" cy="2667000"/>
                     </a:xfrm>
                     <a:prstGeom prst="rect"/>
                     <a:ln/>
@@ -1355,77 +1244,38 @@
         <w:rPr>
           <w:rtl w:val="0"/>
         </w:rPr>
+      </w:r>
+    </w:p>
+    <w:p>
+      <w:pPr>
+        <w:pBdr>
+          <w:top w:color="auto" w:space="0" w:sz="0" w:val="none"/>
+          <w:left w:color="auto" w:space="0" w:sz="0" w:val="none"/>
+          <w:bottom w:color="auto" w:space="0" w:sz="0" w:val="none"/>
+          <w:right w:color="auto" w:space="0" w:sz="0" w:val="none"/>
+          <w:between w:color="auto" w:space="0" w:sz="0" w:val="none"/>
+        </w:pBdr>
+        <w:shd w:fill="ffffff" w:val="clear"/>
+        <w:rPr/>
+      </w:pPr>
+      <w:r>
+        <w:rPr>
+          <w:rtl w:val="0"/>
+        </w:rPr>
         <w:t xml:space="preserve"> </w:t>
-      </w:r>
-    </w:p>
-    <w:p>
-      <w:pPr>
-        <w:pBdr>
-          <w:top w:color="auto" w:space="0" w:sz="0" w:val="none"/>
-          <w:left w:color="auto" w:space="0" w:sz="0" w:val="none"/>
-          <w:bottom w:color="auto" w:space="0" w:sz="0" w:val="none"/>
-          <w:right w:color="auto" w:space="0" w:sz="0" w:val="none"/>
-          <w:between w:color="auto" w:space="0" w:sz="0" w:val="none"/>
-        </w:pBdr>
-        <w:shd w:fill="ffffff" w:val="clear"/>
-        <w:rPr/>
-      </w:pPr>
-      <w:r>
-        <w:rPr>
-          <w:rtl w:val="0"/>
-        </w:rPr>
-        <w:t xml:space="preserve"> </w:t>
-      </w:r>
-    </w:p>
-    <w:p>
-      <w:pPr>
-        <w:pBdr>
-          <w:top w:color="auto" w:space="0" w:sz="0" w:val="none"/>
-          <w:left w:color="auto" w:space="0" w:sz="0" w:val="none"/>
-          <w:bottom w:color="auto" w:space="0" w:sz="0" w:val="none"/>
-          <w:right w:color="auto" w:space="0" w:sz="0" w:val="none"/>
-          <w:between w:color="auto" w:space="0" w:sz="0" w:val="none"/>
-        </w:pBdr>
-        <w:shd w:fill="ffffff" w:val="clear"/>
-        <w:rPr/>
-      </w:pPr>
-      <w:r>
-        <w:rPr>
-          <w:rtl w:val="0"/>
-        </w:rPr>
-        <w:t xml:space="preserve"> </w:t>
-      </w:r>
-    </w:p>
-    <w:p>
-      <w:pPr>
-        <w:pBdr>
-          <w:top w:color="auto" w:space="0" w:sz="0" w:val="none"/>
-          <w:left w:color="auto" w:space="0" w:sz="0" w:val="none"/>
-          <w:bottom w:color="auto" w:space="0" w:sz="0" w:val="none"/>
-          <w:right w:color="auto" w:space="0" w:sz="0" w:val="none"/>
-          <w:between w:color="auto" w:space="0" w:sz="0" w:val="none"/>
-        </w:pBdr>
-        <w:shd w:fill="ffffff" w:val="clear"/>
-        <w:rPr/>
-      </w:pPr>
-      <w:r>
-        <w:rPr>
-          <w:rtl w:val="0"/>
-        </w:rPr>
-        <w:t xml:space="preserve">             </w:t>
       </w:r>
       <w:r>
         <w:rPr/>
         <w:drawing>
           <wp:inline distB="114300" distT="114300" distL="114300" distR="114300">
-            <wp:extent cx="3784600" cy="2171700"/>
+            <wp:extent cx="5461892" cy="2658699"/>
             <wp:effectExtent b="0" l="0" r="0" t="0"/>
-            <wp:docPr id="2" name="image8.png"/>
+            <wp:docPr id="9" name="image6.png"/>
             <a:graphic>
               <a:graphicData uri="http://schemas.openxmlformats.org/drawingml/2006/picture">
                 <pic:pic>
                   <pic:nvPicPr>
-                    <pic:cNvPr id="0" name="image8.png"/>
+                    <pic:cNvPr id="0" name="image6.png"/>
                     <pic:cNvPicPr preferRelativeResize="0"/>
                   </pic:nvPicPr>
                   <pic:blipFill>
@@ -1438,7 +1288,7 @@
                   <pic:spPr>
                     <a:xfrm>
                       <a:off x="0" y="0"/>
-                      <a:ext cx="3784600" cy="2171700"/>
+                      <a:ext cx="5461892" cy="2658699"/>
                     </a:xfrm>
                     <a:prstGeom prst="rect"/>
                     <a:ln/>
@@ -1453,25 +1303,26 @@
         <w:rPr>
           <w:rtl w:val="0"/>
         </w:rPr>
-      </w:r>
-    </w:p>
-    <w:p>
-      <w:pPr>
-        <w:pBdr>
-          <w:top w:color="auto" w:space="0" w:sz="0" w:val="none"/>
-          <w:left w:color="auto" w:space="0" w:sz="0" w:val="none"/>
-          <w:bottom w:color="auto" w:space="0" w:sz="0" w:val="none"/>
-          <w:right w:color="auto" w:space="0" w:sz="0" w:val="none"/>
-          <w:between w:color="auto" w:space="0" w:sz="0" w:val="none"/>
-        </w:pBdr>
-        <w:shd w:fill="ffffff" w:val="clear"/>
-        <w:rPr/>
-      </w:pPr>
-      <w:r>
-        <w:rPr>
-          <w:rtl w:val="0"/>
-        </w:rPr>
-        <w:t xml:space="preserve"> </w:t>
+        <w:t xml:space="preserve">  </w:t>
+      </w:r>
+    </w:p>
+    <w:p>
+      <w:pPr>
+        <w:pBdr>
+          <w:top w:color="auto" w:space="0" w:sz="0" w:val="none"/>
+          <w:left w:color="auto" w:space="0" w:sz="0" w:val="none"/>
+          <w:bottom w:color="auto" w:space="0" w:sz="0" w:val="none"/>
+          <w:right w:color="auto" w:space="0" w:sz="0" w:val="none"/>
+          <w:between w:color="auto" w:space="0" w:sz="0" w:val="none"/>
+        </w:pBdr>
+        <w:shd w:fill="ffffff" w:val="clear"/>
+        <w:rPr/>
+      </w:pPr>
+      <w:r>
+        <w:rPr>
+          <w:rtl w:val="0"/>
+        </w:rPr>
+        <w:t xml:space="preserve">       </w:t>
       </w:r>
     </w:p>
     <w:p>
@@ -1496,40 +1347,7 @@
           <w:szCs w:val="28"/>
           <w:rtl w:val="0"/>
         </w:rPr>
-        <w:t xml:space="preserve">                                </w:t>
-      </w:r>
-      <w:r>
-        <w:rPr>
-          <w:sz w:val="28"/>
-          <w:szCs w:val="28"/>
-          <w:rtl w:val="0"/>
-        </w:rPr>
-        <w:t xml:space="preserve"> </w:t>
-      </w:r>
-    </w:p>
-    <w:p>
-      <w:pPr>
-        <w:pBdr>
-          <w:top w:color="auto" w:space="0" w:sz="0" w:val="none"/>
-          <w:left w:color="auto" w:space="0" w:sz="0" w:val="none"/>
-          <w:bottom w:color="auto" w:space="0" w:sz="0" w:val="none"/>
-          <w:right w:color="auto" w:space="0" w:sz="0" w:val="none"/>
-          <w:between w:color="auto" w:space="0" w:sz="0" w:val="none"/>
-        </w:pBdr>
-        <w:shd w:fill="ffffff" w:val="clear"/>
-        <w:rPr>
-          <w:sz w:val="28"/>
-          <w:szCs w:val="28"/>
-        </w:rPr>
-      </w:pPr>
-      <w:r>
-        <w:rPr>
-          <w:b w:val="1"/>
-          <w:sz w:val="28"/>
-          <w:szCs w:val="28"/>
-          <w:rtl w:val="0"/>
-        </w:rPr>
-        <w:t xml:space="preserve">PERFIL DE EMPLEADO:</w:t>
+        <w:t xml:space="preserve">PERFIL DE EMPRESA:</w:t>
       </w:r>
       <w:r>
         <w:rPr>
@@ -1565,7 +1383,7 @@
       <w:pPr>
         <w:numPr>
           <w:ilvl w:val="0"/>
-          <w:numId w:val="2"/>
+          <w:numId w:val="3"/>
         </w:numPr>
         <w:pBdr>
           <w:top w:color="auto" w:space="0" w:sz="0" w:val="none"/>
@@ -1586,7 +1404,7 @@
           <w:szCs w:val="28"/>
           <w:rtl w:val="0"/>
         </w:rPr>
-        <w:t xml:space="preserve">Dentro del perfil de empleado el siguiente apartado que se muestra es </w:t>
+        <w:t xml:space="preserve">Dentro del perfil de empresa el siguiente apartado que se muestra es </w:t>
       </w:r>
       <w:r>
         <w:rPr>
@@ -1595,15 +1413,15 @@
           <w:szCs w:val="28"/>
           <w:rtl w:val="0"/>
         </w:rPr>
-        <w:t xml:space="preserve">DATOS PROFESIONALES</w:t>
-      </w:r>
-      <w:r>
-        <w:rPr>
-          <w:sz w:val="28"/>
-          <w:szCs w:val="28"/>
-          <w:rtl w:val="0"/>
-        </w:rPr>
-        <w:t xml:space="preserve">. En este apartado el usuario puede introducir empresas en las que ha trabajado, sector al que pertenecían, el puesto o cargo que ha ocupado y el tiempo que ha permanecido trabajando en dichas empresas. También puede introducir algún dato más como la provincia donde se encuentra la empresa.</w:t>
+        <w:t xml:space="preserve">DATOS DE EMPRESA</w:t>
+      </w:r>
+      <w:r>
+        <w:rPr>
+          <w:sz w:val="28"/>
+          <w:szCs w:val="28"/>
+          <w:rtl w:val="0"/>
+        </w:rPr>
+        <w:t xml:space="preserve">. En este apartado el usuario puede introducir una serie de datos relacionados con la empresa que quiere crear, nombre, sector, sitio web y la localización de la sede. </w:t>
       </w:r>
     </w:p>
     <w:p>
@@ -1630,7 +1448,7 @@
       <w:pPr>
         <w:numPr>
           <w:ilvl w:val="0"/>
-          <w:numId w:val="4"/>
+          <w:numId w:val="3"/>
         </w:numPr>
         <w:pBdr>
           <w:top w:color="auto" w:space="0" w:sz="0" w:val="none"/>
@@ -1658,95 +1476,45 @@
       <w:pPr>
         <w:pBdr>
           <w:top w:color="auto" w:space="0" w:sz="0" w:val="none"/>
-          <w:bottom w:color="auto" w:space="0" w:sz="0" w:val="none"/>
-          <w:right w:color="auto" w:space="0" w:sz="0" w:val="none"/>
-          <w:between w:color="auto" w:space="0" w:sz="0" w:val="none"/>
-        </w:pBdr>
-        <w:ind w:left="720" w:firstLine="0"/>
-        <w:rPr>
-          <w:sz w:val="28"/>
-          <w:szCs w:val="28"/>
-        </w:rPr>
-      </w:pPr>
-      <w:r>
-        <w:rPr>
-          <w:rtl w:val="0"/>
-        </w:rPr>
-      </w:r>
-    </w:p>
-    <w:p>
-      <w:pPr>
-        <w:numPr>
-          <w:ilvl w:val="0"/>
-          <w:numId w:val="4"/>
-        </w:numPr>
-        <w:pBdr>
-          <w:top w:color="auto" w:space="0" w:sz="0" w:val="none"/>
-          <w:bottom w:color="auto" w:space="0" w:sz="0" w:val="none"/>
-          <w:right w:color="auto" w:space="0" w:sz="0" w:val="none"/>
-          <w:between w:color="auto" w:space="0" w:sz="0" w:val="none"/>
-        </w:pBdr>
-        <w:ind w:left="1080" w:hanging="360"/>
-        <w:rPr>
-          <w:rFonts w:ascii="Arial" w:cs="Arial" w:eastAsia="Arial" w:hAnsi="Arial"/>
-          <w:sz w:val="28"/>
-          <w:szCs w:val="28"/>
-        </w:rPr>
-      </w:pPr>
-      <w:r>
-        <w:rPr>
-          <w:sz w:val="28"/>
-          <w:szCs w:val="28"/>
-          <w:rtl w:val="0"/>
-        </w:rPr>
-        <w:t xml:space="preserve">También hay un apartado para subir el CV a modo de complemento al perfil de empleado. </w:t>
-      </w:r>
-    </w:p>
-    <w:p>
-      <w:pPr>
-        <w:pBdr>
-          <w:top w:color="auto" w:space="0" w:sz="0" w:val="none"/>
-          <w:bottom w:color="auto" w:space="0" w:sz="0" w:val="none"/>
-          <w:right w:color="auto" w:space="0" w:sz="0" w:val="none"/>
-          <w:between w:color="auto" w:space="0" w:sz="0" w:val="none"/>
-        </w:pBdr>
-        <w:ind w:left="720" w:firstLine="0"/>
-        <w:rPr>
-          <w:sz w:val="28"/>
-          <w:szCs w:val="28"/>
-        </w:rPr>
-      </w:pPr>
-      <w:r>
-        <w:rPr>
-          <w:rtl w:val="0"/>
-        </w:rPr>
-      </w:r>
-    </w:p>
-    <w:p>
-      <w:pPr>
-        <w:pBdr>
-          <w:top w:color="auto" w:space="0" w:sz="0" w:val="none"/>
-          <w:left w:color="auto" w:space="0" w:sz="0" w:val="none"/>
-          <w:bottom w:color="auto" w:space="0" w:sz="0" w:val="none"/>
-          <w:right w:color="auto" w:space="0" w:sz="0" w:val="none"/>
-          <w:between w:color="auto" w:space="0" w:sz="0" w:val="none"/>
-        </w:pBdr>
-        <w:shd w:fill="ffffff" w:val="clear"/>
-        <w:rPr/>
-      </w:pPr>
-      <w:r>
-        <w:rPr>
-          <w:rtl w:val="0"/>
-        </w:rPr>
-        <w:t xml:space="preserve">                </w:t>
-      </w:r>
+          <w:left w:color="auto" w:space="0" w:sz="0" w:val="none"/>
+          <w:bottom w:color="auto" w:space="0" w:sz="0" w:val="none"/>
+          <w:right w:color="auto" w:space="0" w:sz="0" w:val="none"/>
+          <w:between w:color="auto" w:space="0" w:sz="0" w:val="none"/>
+        </w:pBdr>
+        <w:shd w:fill="ffffff" w:val="clear"/>
+        <w:rPr>
+          <w:sz w:val="28"/>
+          <w:szCs w:val="28"/>
+        </w:rPr>
+      </w:pPr>
+      <w:r>
+        <w:rPr>
+          <w:sz w:val="28"/>
+          <w:szCs w:val="28"/>
+          <w:rtl w:val="0"/>
+        </w:rPr>
+        <w:t xml:space="preserve"> </w:t>
+      </w:r>
+    </w:p>
+    <w:p>
+      <w:pPr>
+        <w:pBdr>
+          <w:top w:color="auto" w:space="0" w:sz="0" w:val="none"/>
+          <w:left w:color="auto" w:space="0" w:sz="0" w:val="none"/>
+          <w:bottom w:color="auto" w:space="0" w:sz="0" w:val="none"/>
+          <w:right w:color="auto" w:space="0" w:sz="0" w:val="none"/>
+          <w:between w:color="auto" w:space="0" w:sz="0" w:val="none"/>
+        </w:pBdr>
+        <w:shd w:fill="ffffff" w:val="clear"/>
+        <w:rPr/>
+      </w:pPr>
       <w:r>
         <w:rPr/>
         <w:drawing>
           <wp:inline distB="114300" distT="114300" distL="114300" distR="114300">
-            <wp:extent cx="3860800" cy="2222500"/>
+            <wp:extent cx="4986274" cy="2862974"/>
             <wp:effectExtent b="0" l="0" r="0" t="0"/>
-            <wp:docPr id="11" name="image9.png"/>
+            <wp:docPr id="2" name="image9.png"/>
             <a:graphic>
               <a:graphicData uri="http://schemas.openxmlformats.org/drawingml/2006/picture">
                 <pic:pic>
@@ -1764,7 +1532,7 @@
                   <pic:spPr>
                     <a:xfrm>
                       <a:off x="0" y="0"/>
-                      <a:ext cx="3860800" cy="2222500"/>
+                      <a:ext cx="4986274" cy="2862974"/>
                     </a:xfrm>
                     <a:prstGeom prst="rect"/>
                     <a:ln/>
@@ -1797,20 +1565,52 @@
         <w:rPr>
           <w:rtl w:val="0"/>
         </w:rPr>
-        <w:t xml:space="preserve">                </w:t>
-      </w:r>
+        <w:t xml:space="preserve"> </w:t>
+      </w:r>
+    </w:p>
+    <w:p>
+      <w:pPr>
+        <w:pBdr>
+          <w:top w:color="auto" w:space="0" w:sz="0" w:val="none"/>
+          <w:left w:color="auto" w:space="0" w:sz="0" w:val="none"/>
+          <w:bottom w:color="auto" w:space="0" w:sz="0" w:val="none"/>
+          <w:right w:color="auto" w:space="0" w:sz="0" w:val="none"/>
+          <w:between w:color="auto" w:space="0" w:sz="0" w:val="none"/>
+        </w:pBdr>
+        <w:shd w:fill="ffffff" w:val="clear"/>
+        <w:rPr/>
+      </w:pPr>
+      <w:r>
+        <w:rPr>
+          <w:rtl w:val="0"/>
+        </w:rPr>
+        <w:t xml:space="preserve"> </w:t>
+      </w:r>
+    </w:p>
+    <w:p>
+      <w:pPr>
+        <w:pBdr>
+          <w:top w:color="auto" w:space="0" w:sz="0" w:val="none"/>
+          <w:left w:color="auto" w:space="0" w:sz="0" w:val="none"/>
+          <w:bottom w:color="auto" w:space="0" w:sz="0" w:val="none"/>
+          <w:right w:color="auto" w:space="0" w:sz="0" w:val="none"/>
+          <w:between w:color="auto" w:space="0" w:sz="0" w:val="none"/>
+        </w:pBdr>
+        <w:shd w:fill="ffffff" w:val="clear"/>
+        <w:rPr/>
+      </w:pPr>
       <w:r>
         <w:rPr/>
         <w:drawing>
           <wp:inline distB="114300" distT="114300" distL="114300" distR="114300">
-            <wp:extent cx="3835400" cy="2171700"/>
+            <wp:extent cx="5033963" cy="2695575"/>
             <wp:effectExtent b="0" l="0" r="0" t="0"/>
-            <wp:docPr id="10" name="image12.png"/>
+            <wp:docPr id="6" name="image10.png"/>
             <a:graphic>
               <a:graphicData uri="http://schemas.openxmlformats.org/drawingml/2006/picture">
                 <pic:pic>
                   <pic:nvPicPr>
-                    <pic:cNvPr id="0" name="image12.png"/>
+                    <pic:cNvPr id="0" name="image10.png"/>
                     <pic:cNvPicPr preferRelativeResize="0"/>
                   </pic:nvPicPr>
                   <pic:blipFill>
@@ -1823,372 +1623,7 @@
                   <pic:spPr>
                     <a:xfrm>
                       <a:off x="0" y="0"/>
-                      <a:ext cx="3835400" cy="2171700"/>
-                    </a:xfrm>
-                    <a:prstGeom prst="rect"/>
-                    <a:ln/>
-                  </pic:spPr>
-                </pic:pic>
-              </a:graphicData>
-            </a:graphic>
-          </wp:inline>
-        </w:drawing>
-      </w:r>
-      <w:r>
-        <w:rPr>
-          <w:rtl w:val="0"/>
-        </w:rPr>
-      </w:r>
-    </w:p>
-    <w:p>
-      <w:pPr>
-        <w:pBdr>
-          <w:top w:color="auto" w:space="0" w:sz="0" w:val="none"/>
-          <w:left w:color="auto" w:space="0" w:sz="0" w:val="none"/>
-          <w:bottom w:color="auto" w:space="0" w:sz="0" w:val="none"/>
-          <w:right w:color="auto" w:space="0" w:sz="0" w:val="none"/>
-          <w:between w:color="auto" w:space="0" w:sz="0" w:val="none"/>
-        </w:pBdr>
-        <w:shd w:fill="ffffff" w:val="clear"/>
-        <w:rPr/>
-      </w:pPr>
-      <w:r>
-        <w:rPr>
-          <w:rtl w:val="0"/>
-        </w:rPr>
-        <w:t xml:space="preserve"> </w:t>
-      </w:r>
-    </w:p>
-    <w:p>
-      <w:pPr>
-        <w:pBdr>
-          <w:top w:color="auto" w:space="0" w:sz="0" w:val="none"/>
-          <w:left w:color="auto" w:space="0" w:sz="0" w:val="none"/>
-          <w:bottom w:color="auto" w:space="0" w:sz="0" w:val="none"/>
-          <w:right w:color="auto" w:space="0" w:sz="0" w:val="none"/>
-          <w:between w:color="auto" w:space="0" w:sz="0" w:val="none"/>
-        </w:pBdr>
-        <w:shd w:fill="ffffff" w:val="clear"/>
-        <w:rPr/>
-      </w:pPr>
-      <w:r>
-        <w:rPr>
-          <w:rtl w:val="0"/>
-        </w:rPr>
-        <w:t xml:space="preserve">       </w:t>
-      </w:r>
-    </w:p>
-    <w:p>
-      <w:pPr>
-        <w:pBdr>
-          <w:top w:color="auto" w:space="0" w:sz="0" w:val="none"/>
-          <w:left w:color="auto" w:space="0" w:sz="0" w:val="none"/>
-          <w:bottom w:color="auto" w:space="0" w:sz="0" w:val="none"/>
-          <w:right w:color="auto" w:space="0" w:sz="0" w:val="none"/>
-          <w:between w:color="auto" w:space="0" w:sz="0" w:val="none"/>
-        </w:pBdr>
-        <w:shd w:fill="ffffff" w:val="clear"/>
-        <w:rPr>
-          <w:sz w:val="28"/>
-          <w:szCs w:val="28"/>
-        </w:rPr>
-      </w:pPr>
-      <w:r>
-        <w:rPr>
-          <w:b w:val="1"/>
-          <w:sz w:val="28"/>
-          <w:szCs w:val="28"/>
-          <w:rtl w:val="0"/>
-        </w:rPr>
-        <w:t xml:space="preserve">PERFIL DE EMPRESA:</w:t>
-      </w:r>
-      <w:r>
-        <w:rPr>
-          <w:sz w:val="28"/>
-          <w:szCs w:val="28"/>
-          <w:rtl w:val="0"/>
-        </w:rPr>
-        <w:t xml:space="preserve"> </w:t>
-      </w:r>
-    </w:p>
-    <w:p>
-      <w:pPr>
-        <w:pBdr>
-          <w:top w:color="auto" w:space="0" w:sz="0" w:val="none"/>
-          <w:left w:color="auto" w:space="0" w:sz="0" w:val="none"/>
-          <w:bottom w:color="auto" w:space="0" w:sz="0" w:val="none"/>
-          <w:right w:color="auto" w:space="0" w:sz="0" w:val="none"/>
-          <w:between w:color="auto" w:space="0" w:sz="0" w:val="none"/>
-        </w:pBdr>
-        <w:shd w:fill="ffffff" w:val="clear"/>
-        <w:rPr>
-          <w:sz w:val="28"/>
-          <w:szCs w:val="28"/>
-        </w:rPr>
-      </w:pPr>
-      <w:r>
-        <w:rPr>
-          <w:rtl w:val="0"/>
-        </w:rPr>
-      </w:r>
-    </w:p>
-    <w:p>
-      <w:pPr>
-        <w:numPr>
-          <w:ilvl w:val="0"/>
-          <w:numId w:val="5"/>
-        </w:numPr>
-        <w:pBdr>
-          <w:top w:color="auto" w:space="0" w:sz="0" w:val="none"/>
-          <w:bottom w:color="auto" w:space="0" w:sz="0" w:val="none"/>
-          <w:right w:color="auto" w:space="0" w:sz="0" w:val="none"/>
-          <w:between w:color="auto" w:space="0" w:sz="0" w:val="none"/>
-        </w:pBdr>
-        <w:ind w:left="1080" w:hanging="360"/>
-        <w:rPr>
-          <w:rFonts w:ascii="Arial" w:cs="Arial" w:eastAsia="Arial" w:hAnsi="Arial"/>
-          <w:sz w:val="28"/>
-          <w:szCs w:val="28"/>
-        </w:rPr>
-      </w:pPr>
-      <w:r>
-        <w:rPr>
-          <w:sz w:val="28"/>
-          <w:szCs w:val="28"/>
-          <w:rtl w:val="0"/>
-        </w:rPr>
-        <w:t xml:space="preserve">Dentro del perfil de empresa el siguiente apartado que se muestra es </w:t>
-      </w:r>
-      <w:r>
-        <w:rPr>
-          <w:b w:val="1"/>
-          <w:sz w:val="28"/>
-          <w:szCs w:val="28"/>
-          <w:rtl w:val="0"/>
-        </w:rPr>
-        <w:t xml:space="preserve">DATOS DE EMPRESA</w:t>
-      </w:r>
-      <w:r>
-        <w:rPr>
-          <w:sz w:val="28"/>
-          <w:szCs w:val="28"/>
-          <w:rtl w:val="0"/>
-        </w:rPr>
-        <w:t xml:space="preserve">. En este apartado el usuario puede introducir una serie de datos relacionados con la empresa que quiere crear, nombre, sector, sitio web y la localización de la sede. </w:t>
-      </w:r>
-    </w:p>
-    <w:p>
-      <w:pPr>
-        <w:pBdr>
-          <w:top w:color="auto" w:space="0" w:sz="0" w:val="none"/>
-          <w:bottom w:color="auto" w:space="0" w:sz="0" w:val="none"/>
-          <w:right w:color="auto" w:space="0" w:sz="0" w:val="none"/>
-          <w:between w:color="auto" w:space="0" w:sz="0" w:val="none"/>
-        </w:pBdr>
-        <w:ind w:left="720" w:firstLine="0"/>
-        <w:rPr>
-          <w:sz w:val="28"/>
-          <w:szCs w:val="28"/>
-        </w:rPr>
-      </w:pPr>
-      <w:r>
-        <w:rPr>
-          <w:rtl w:val="0"/>
-        </w:rPr>
-      </w:r>
-    </w:p>
-    <w:p>
-      <w:pPr>
-        <w:numPr>
-          <w:ilvl w:val="0"/>
-          <w:numId w:val="5"/>
-        </w:numPr>
-        <w:pBdr>
-          <w:top w:color="auto" w:space="0" w:sz="0" w:val="none"/>
-          <w:bottom w:color="auto" w:space="0" w:sz="0" w:val="none"/>
-          <w:right w:color="auto" w:space="0" w:sz="0" w:val="none"/>
-          <w:between w:color="auto" w:space="0" w:sz="0" w:val="none"/>
-        </w:pBdr>
-        <w:ind w:left="1080" w:hanging="360"/>
-        <w:rPr>
-          <w:rFonts w:ascii="Arial" w:cs="Arial" w:eastAsia="Arial" w:hAnsi="Arial"/>
-          <w:sz w:val="28"/>
-          <w:szCs w:val="28"/>
-        </w:rPr>
-      </w:pPr>
-      <w:r>
-        <w:rPr>
-          <w:sz w:val="28"/>
-          <w:szCs w:val="28"/>
-          <w:rtl w:val="0"/>
-        </w:rPr>
-        <w:t xml:space="preserve">Además de los apartados para rellenar se puede subir una foto para seleccionarla como imagen de perfil. </w:t>
-      </w:r>
-    </w:p>
-    <w:p>
-      <w:pPr>
-        <w:pBdr>
-          <w:top w:color="auto" w:space="0" w:sz="0" w:val="none"/>
-          <w:left w:color="auto" w:space="0" w:sz="0" w:val="none"/>
-          <w:bottom w:color="auto" w:space="0" w:sz="0" w:val="none"/>
-          <w:right w:color="auto" w:space="0" w:sz="0" w:val="none"/>
-          <w:between w:color="auto" w:space="0" w:sz="0" w:val="none"/>
-        </w:pBdr>
-        <w:shd w:fill="ffffff" w:val="clear"/>
-        <w:rPr>
-          <w:sz w:val="28"/>
-          <w:szCs w:val="28"/>
-        </w:rPr>
-      </w:pPr>
-      <w:r>
-        <w:rPr>
-          <w:sz w:val="28"/>
-          <w:szCs w:val="28"/>
-          <w:rtl w:val="0"/>
-        </w:rPr>
-        <w:t xml:space="preserve"> </w:t>
-      </w:r>
-    </w:p>
-    <w:p>
-      <w:pPr>
-        <w:pBdr>
-          <w:top w:color="auto" w:space="0" w:sz="0" w:val="none"/>
-          <w:left w:color="auto" w:space="0" w:sz="0" w:val="none"/>
-          <w:bottom w:color="auto" w:space="0" w:sz="0" w:val="none"/>
-          <w:right w:color="auto" w:space="0" w:sz="0" w:val="none"/>
-          <w:between w:color="auto" w:space="0" w:sz="0" w:val="none"/>
-        </w:pBdr>
-        <w:shd w:fill="ffffff" w:val="clear"/>
-        <w:rPr/>
-      </w:pPr>
-      <w:r>
-        <w:rPr>
-          <w:rtl w:val="0"/>
-        </w:rPr>
-        <w:t xml:space="preserve">                </w:t>
-      </w:r>
-      <w:r>
-        <w:rPr/>
-        <w:drawing>
-          <wp:inline distB="114300" distT="114300" distL="114300" distR="114300">
-            <wp:extent cx="3987800" cy="2298700"/>
-            <wp:effectExtent b="0" l="0" r="0" t="0"/>
-            <wp:docPr id="3" name="image5.png"/>
-            <a:graphic>
-              <a:graphicData uri="http://schemas.openxmlformats.org/drawingml/2006/picture">
-                <pic:pic>
-                  <pic:nvPicPr>
-                    <pic:cNvPr id="0" name="image5.png"/>
-                    <pic:cNvPicPr preferRelativeResize="0"/>
-                  </pic:nvPicPr>
-                  <pic:blipFill>
-                    <a:blip r:embed="rId16"/>
-                    <a:srcRect b="0" l="0" r="0" t="0"/>
-                    <a:stretch>
-                      <a:fillRect/>
-                    </a:stretch>
-                  </pic:blipFill>
-                  <pic:spPr>
-                    <a:xfrm>
-                      <a:off x="0" y="0"/>
-                      <a:ext cx="3987800" cy="2298700"/>
-                    </a:xfrm>
-                    <a:prstGeom prst="rect"/>
-                    <a:ln/>
-                  </pic:spPr>
-                </pic:pic>
-              </a:graphicData>
-            </a:graphic>
-          </wp:inline>
-        </w:drawing>
-      </w:r>
-      <w:r>
-        <w:rPr>
-          <w:rtl w:val="0"/>
-        </w:rPr>
-      </w:r>
-    </w:p>
-    <w:p>
-      <w:pPr>
-        <w:pBdr>
-          <w:top w:color="auto" w:space="0" w:sz="0" w:val="none"/>
-          <w:left w:color="auto" w:space="0" w:sz="0" w:val="none"/>
-          <w:bottom w:color="auto" w:space="0" w:sz="0" w:val="none"/>
-          <w:right w:color="auto" w:space="0" w:sz="0" w:val="none"/>
-          <w:between w:color="auto" w:space="0" w:sz="0" w:val="none"/>
-        </w:pBdr>
-        <w:shd w:fill="ffffff" w:val="clear"/>
-        <w:rPr/>
-      </w:pPr>
-      <w:r>
-        <w:rPr>
-          <w:rtl w:val="0"/>
-        </w:rPr>
-        <w:t xml:space="preserve"> </w:t>
-      </w:r>
-    </w:p>
-    <w:p>
-      <w:pPr>
-        <w:pBdr>
-          <w:top w:color="auto" w:space="0" w:sz="0" w:val="none"/>
-          <w:left w:color="auto" w:space="0" w:sz="0" w:val="none"/>
-          <w:bottom w:color="auto" w:space="0" w:sz="0" w:val="none"/>
-          <w:right w:color="auto" w:space="0" w:sz="0" w:val="none"/>
-          <w:between w:color="auto" w:space="0" w:sz="0" w:val="none"/>
-        </w:pBdr>
-        <w:shd w:fill="ffffff" w:val="clear"/>
-        <w:rPr/>
-      </w:pPr>
-      <w:r>
-        <w:rPr>
-          <w:rtl w:val="0"/>
-        </w:rPr>
-        <w:t xml:space="preserve"> </w:t>
-      </w:r>
-    </w:p>
-    <w:p>
-      <w:pPr>
-        <w:pBdr>
-          <w:top w:color="auto" w:space="0" w:sz="0" w:val="none"/>
-          <w:left w:color="auto" w:space="0" w:sz="0" w:val="none"/>
-          <w:bottom w:color="auto" w:space="0" w:sz="0" w:val="none"/>
-          <w:right w:color="auto" w:space="0" w:sz="0" w:val="none"/>
-          <w:between w:color="auto" w:space="0" w:sz="0" w:val="none"/>
-        </w:pBdr>
-        <w:shd w:fill="ffffff" w:val="clear"/>
-        <w:rPr/>
-      </w:pPr>
-      <w:r>
-        <w:rPr>
-          <w:rtl w:val="0"/>
-        </w:rPr>
-        <w:t xml:space="preserve">               </w:t>
-      </w:r>
-      <w:r>
-        <w:rPr/>
-        <w:drawing>
-          <wp:inline distB="114300" distT="114300" distL="114300" distR="114300">
-            <wp:extent cx="4038600" cy="2311400"/>
-            <wp:effectExtent b="0" l="0" r="0" t="0"/>
-            <wp:docPr id="7" name="image6.png"/>
-            <a:graphic>
-              <a:graphicData uri="http://schemas.openxmlformats.org/drawingml/2006/picture">
-                <pic:pic>
-                  <pic:nvPicPr>
-                    <pic:cNvPr id="0" name="image6.png"/>
-                    <pic:cNvPicPr preferRelativeResize="0"/>
-                  </pic:nvPicPr>
-                  <pic:blipFill>
-                    <a:blip r:embed="rId17"/>
-                    <a:srcRect b="0" l="0" r="0" t="0"/>
-                    <a:stretch>
-                      <a:fillRect/>
-                    </a:stretch>
-                  </pic:blipFill>
-                  <pic:spPr>
-                    <a:xfrm>
-                      <a:off x="0" y="0"/>
-                      <a:ext cx="4038600" cy="2311400"/>
+                      <a:ext cx="5033963" cy="2695575"/>
                     </a:xfrm>
                     <a:prstGeom prst="rect"/>
                     <a:ln/>
@@ -2778,232 +2213,6 @@
       </w:rPr>
     </w:lvl>
   </w:abstractNum>
-  <w:abstractNum w:abstractNumId="5">
-    <w:lvl w:ilvl="0">
-      <w:start w:val="1"/>
-      <w:numFmt w:val="bullet"/>
-      <w:lvlText w:val="●"/>
-      <w:lvlJc w:val="left"/>
-      <w:pPr>
-        <w:ind w:left="720" w:hanging="360"/>
-      </w:pPr>
-      <w:rPr>
-        <w:rFonts w:ascii="Verdana" w:cs="Verdana" w:eastAsia="Verdana" w:hAnsi="Verdana"/>
-        <w:sz w:val="18"/>
-        <w:szCs w:val="18"/>
-        <w:u w:val="none"/>
-      </w:rPr>
-    </w:lvl>
-    <w:lvl w:ilvl="1">
-      <w:start w:val="1"/>
-      <w:numFmt w:val="bullet"/>
-      <w:lvlText w:val="○"/>
-      <w:lvlJc w:val="left"/>
-      <w:pPr>
-        <w:ind w:left="1440" w:hanging="360"/>
-      </w:pPr>
-      <w:rPr>
-        <w:u w:val="none"/>
-      </w:rPr>
-    </w:lvl>
-    <w:lvl w:ilvl="2">
-      <w:start w:val="1"/>
-      <w:numFmt w:val="bullet"/>
-      <w:lvlText w:val="■"/>
-      <w:lvlJc w:val="left"/>
-      <w:pPr>
-        <w:ind w:left="2160" w:hanging="360"/>
-      </w:pPr>
-      <w:rPr>
-        <w:u w:val="none"/>
-      </w:rPr>
-    </w:lvl>
-    <w:lvl w:ilvl="3">
-      <w:start w:val="1"/>
-      <w:numFmt w:val="bullet"/>
-      <w:lvlText w:val="●"/>
-      <w:lvlJc w:val="left"/>
-      <w:pPr>
-        <w:ind w:left="2880" w:hanging="360"/>
-      </w:pPr>
-      <w:rPr>
-        <w:u w:val="none"/>
-      </w:rPr>
-    </w:lvl>
-    <w:lvl w:ilvl="4">
-      <w:start w:val="1"/>
-      <w:numFmt w:val="bullet"/>
-      <w:lvlText w:val="○"/>
-      <w:lvlJc w:val="left"/>
-      <w:pPr>
-        <w:ind w:left="3600" w:hanging="360"/>
-      </w:pPr>
-      <w:rPr>
-        <w:u w:val="none"/>
-      </w:rPr>
-    </w:lvl>
-    <w:lvl w:ilvl="5">
-      <w:start w:val="1"/>
-      <w:numFmt w:val="bullet"/>
-      <w:lvlText w:val="■"/>
-      <w:lvlJc w:val="left"/>
-      <w:pPr>
-        <w:ind w:left="4320" w:hanging="360"/>
-      </w:pPr>
-      <w:rPr>
-        <w:u w:val="none"/>
-      </w:rPr>
-    </w:lvl>
-    <w:lvl w:ilvl="6">
-      <w:start w:val="1"/>
-      <w:numFmt w:val="bullet"/>
-      <w:lvlText w:val="●"/>
-      <w:lvlJc w:val="left"/>
-      <w:pPr>
-        <w:ind w:left="5040" w:hanging="360"/>
-      </w:pPr>
-      <w:rPr>
-        <w:u w:val="none"/>
-      </w:rPr>
-    </w:lvl>
-    <w:lvl w:ilvl="7">
-      <w:start w:val="1"/>
-      <w:numFmt w:val="bullet"/>
-      <w:lvlText w:val="○"/>
-      <w:lvlJc w:val="left"/>
-      <w:pPr>
-        <w:ind w:left="5760" w:hanging="360"/>
-      </w:pPr>
-      <w:rPr>
-        <w:u w:val="none"/>
-      </w:rPr>
-    </w:lvl>
-    <w:lvl w:ilvl="8">
-      <w:start w:val="1"/>
-      <w:numFmt w:val="bullet"/>
-      <w:lvlText w:val="■"/>
-      <w:lvlJc w:val="left"/>
-      <w:pPr>
-        <w:ind w:left="6480" w:hanging="360"/>
-      </w:pPr>
-      <w:rPr>
-        <w:u w:val="none"/>
-      </w:rPr>
-    </w:lvl>
-  </w:abstractNum>
-  <w:abstractNum w:abstractNumId="6">
-    <w:lvl w:ilvl="0">
-      <w:start w:val="1"/>
-      <w:numFmt w:val="bullet"/>
-      <w:lvlText w:val="●"/>
-      <w:lvlJc w:val="left"/>
-      <w:pPr>
-        <w:ind w:left="720" w:hanging="360"/>
-      </w:pPr>
-      <w:rPr>
-        <w:rFonts w:ascii="Verdana" w:cs="Verdana" w:eastAsia="Verdana" w:hAnsi="Verdana"/>
-        <w:sz w:val="18"/>
-        <w:szCs w:val="18"/>
-        <w:u w:val="none"/>
-      </w:rPr>
-    </w:lvl>
-    <w:lvl w:ilvl="1">
-      <w:start w:val="1"/>
-      <w:numFmt w:val="bullet"/>
-      <w:lvlText w:val="○"/>
-      <w:lvlJc w:val="left"/>
-      <w:pPr>
-        <w:ind w:left="1440" w:hanging="360"/>
-      </w:pPr>
-      <w:rPr>
-        <w:u w:val="none"/>
-      </w:rPr>
-    </w:lvl>
-    <w:lvl w:ilvl="2">
-      <w:start w:val="1"/>
-      <w:numFmt w:val="bullet"/>
-      <w:lvlText w:val="■"/>
-      <w:lvlJc w:val="left"/>
-      <w:pPr>
-        <w:ind w:left="2160" w:hanging="360"/>
-      </w:pPr>
-      <w:rPr>
-        <w:u w:val="none"/>
-      </w:rPr>
-    </w:lvl>
-    <w:lvl w:ilvl="3">
-      <w:start w:val="1"/>
-      <w:numFmt w:val="bullet"/>
-      <w:lvlText w:val="●"/>
-      <w:lvlJc w:val="left"/>
-      <w:pPr>
-        <w:ind w:left="2880" w:hanging="360"/>
-      </w:pPr>
-      <w:rPr>
-        <w:u w:val="none"/>
-      </w:rPr>
-    </w:lvl>
-    <w:lvl w:ilvl="4">
-      <w:start w:val="1"/>
-      <w:numFmt w:val="bullet"/>
-      <w:lvlText w:val="○"/>
-      <w:lvlJc w:val="left"/>
-      <w:pPr>
-        <w:ind w:left="3600" w:hanging="360"/>
-      </w:pPr>
-      <w:rPr>
-        <w:u w:val="none"/>
-      </w:rPr>
-    </w:lvl>
-    <w:lvl w:ilvl="5">
-      <w:start w:val="1"/>
-      <w:numFmt w:val="bullet"/>
-      <w:lvlText w:val="■"/>
-      <w:lvlJc w:val="left"/>
-      <w:pPr>
-        <w:ind w:left="4320" w:hanging="360"/>
-      </w:pPr>
-      <w:rPr>
-        <w:u w:val="none"/>
-      </w:rPr>
-    </w:lvl>
-    <w:lvl w:ilvl="6">
-      <w:start w:val="1"/>
-      <w:numFmt w:val="bullet"/>
-      <w:lvlText w:val="●"/>
-      <w:lvlJc w:val="left"/>
-      <w:pPr>
-        <w:ind w:left="5040" w:hanging="360"/>
-      </w:pPr>
-      <w:rPr>
-        <w:u w:val="none"/>
-      </w:rPr>
-    </w:lvl>
-    <w:lvl w:ilvl="7">
-      <w:start w:val="1"/>
-      <w:numFmt w:val="bullet"/>
-      <w:lvlText w:val="○"/>
-      <w:lvlJc w:val="left"/>
-      <w:pPr>
-        <w:ind w:left="5760" w:hanging="360"/>
-      </w:pPr>
-      <w:rPr>
-        <w:u w:val="none"/>
-      </w:rPr>
-    </w:lvl>
-    <w:lvl w:ilvl="8">
-      <w:start w:val="1"/>
-      <w:numFmt w:val="bullet"/>
-      <w:lvlText w:val="■"/>
-      <w:lvlJc w:val="left"/>
-      <w:pPr>
-        <w:ind w:left="6480" w:hanging="360"/>
-      </w:pPr>
-      <w:rPr>
-        <w:u w:val="none"/>
-      </w:rPr>
-    </w:lvl>
-  </w:abstractNum>
   <w:num w:numId="1">
     <w:abstractNumId w:val="1"/>
   </w:num>
@@ -3015,12 +2224,6 @@
   </w:num>
   <w:num w:numId="4">
     <w:abstractNumId w:val="4"/>
-  </w:num>
-  <w:num w:numId="5">
-    <w:abstractNumId w:val="5"/>
-  </w:num>
-  <w:num w:numId="6">
-    <w:abstractNumId w:val="6"/>
   </w:num>
 </w:numbering>
 </file>

</xml_diff>